<commit_message>
cf3 updated und workflow
</commit_message>
<xml_diff>
--- a/_project planning/Workflow_ctf-twine.docx
+++ b/_project planning/Workflow_ctf-twine.docx
@@ -41,8 +41,9 @@
           <w:u w:val="single"/>
           <w:lang w:val="en-US" w:eastAsia="de-DE"/>
         </w:rPr>
-        <w:t>/WriteUp</w:t>
-      </w:r>
+        <w:t>/</w:t>
+      </w:r>
+      <w:proofErr w:type="spellStart"/>
       <w:r>
         <w:rPr>
           <w:rFonts w:ascii="Calibri Light" w:eastAsia="Times New Roman" w:hAnsi="Calibri Light" w:cs="Calibri Light"/>
@@ -54,7 +55,7 @@
           <w:u w:val="single"/>
           <w:lang w:val="en-US" w:eastAsia="de-DE"/>
         </w:rPr>
-        <w:t>s</w:t>
+        <w:t>WriteUp</w:t>
       </w:r>
       <w:r>
         <w:rPr>
@@ -67,8 +68,9 @@
           <w:u w:val="single"/>
           <w:lang w:val="en-US" w:eastAsia="de-DE"/>
         </w:rPr>
-        <w:t xml:space="preserve"> for all CTFs</w:t>
-      </w:r>
+        <w:t>s</w:t>
+      </w:r>
+      <w:proofErr w:type="spellEnd"/>
       <w:r>
         <w:rPr>
           <w:rFonts w:ascii="Calibri Light" w:eastAsia="Times New Roman" w:hAnsi="Calibri Light" w:cs="Calibri Light"/>
@@ -80,13 +82,9 @@
           <w:u w:val="single"/>
           <w:lang w:val="en-US" w:eastAsia="de-DE"/>
         </w:rPr>
-        <w:t>)</w:t>
-      </w:r>
-    </w:p>
-    <w:p>
-      <w:pPr>
-        <w:spacing w:after="0" w:line="240" w:lineRule="auto"/>
-        <w:jc w:val="center"/>
+        <w:t xml:space="preserve"> for all CTFs</w:t>
+      </w:r>
+      <w:r>
         <w:rPr>
           <w:rFonts w:ascii="Calibri Light" w:eastAsia="Times New Roman" w:hAnsi="Calibri Light" w:cs="Calibri Light"/>
           <w:b/>
@@ -97,60 +95,75 @@
           <w:u w:val="single"/>
           <w:lang w:val="en-US" w:eastAsia="de-DE"/>
         </w:rPr>
-      </w:pPr>
-    </w:p>
-    <w:p>
-      <w:pPr>
-        <w:spacing w:after="0" w:line="240" w:lineRule="auto"/>
-        <w:rPr>
-          <w:rFonts w:ascii="Calibri Light" w:eastAsia="Times New Roman" w:hAnsi="Calibri Light" w:cs="Calibri Light"/>
-          <w:color w:val="3F3F3F"/>
-          <w:sz w:val="28"/>
-          <w:szCs w:val="28"/>
-          <w:lang w:val="en-US" w:eastAsia="de-DE"/>
-        </w:rPr>
-      </w:pPr>
-      <w:r>
-        <w:rPr>
-          <w:rFonts w:ascii="Calibri Light" w:eastAsia="Times New Roman" w:hAnsi="Calibri Light" w:cs="Calibri Light"/>
-          <w:color w:val="3F3F3F"/>
-          <w:sz w:val="28"/>
-          <w:szCs w:val="28"/>
-          <w:lang w:val="en-US" w:eastAsia="de-DE"/>
-        </w:rPr>
-        <w:t>The order</w:t>
-      </w:r>
-      <w:r>
-        <w:rPr>
-          <w:rFonts w:ascii="Calibri Light" w:eastAsia="Times New Roman" w:hAnsi="Calibri Light" w:cs="Calibri Light"/>
-          <w:color w:val="3F3F3F"/>
-          <w:sz w:val="28"/>
-          <w:szCs w:val="28"/>
-          <w:lang w:val="en-US" w:eastAsia="de-DE"/>
-        </w:rPr>
-        <w:t xml:space="preserve"> of CTF listed in this document</w:t>
-      </w:r>
-      <w:r>
-        <w:rPr>
-          <w:rFonts w:ascii="Calibri Light" w:eastAsia="Times New Roman" w:hAnsi="Calibri Light" w:cs="Calibri Light"/>
-          <w:color w:val="3F3F3F"/>
-          <w:sz w:val="28"/>
-          <w:szCs w:val="28"/>
-          <w:lang w:val="en-US" w:eastAsia="de-DE"/>
-        </w:rPr>
-        <w:t xml:space="preserve"> corresponds to the order of the CTFs in the story and in the CTF overview.</w:t>
-      </w:r>
-    </w:p>
-    <w:p>
-      <w:pPr>
-        <w:spacing w:after="0" w:line="240" w:lineRule="auto"/>
+        <w:t>)</w:t>
+      </w:r>
+    </w:p>
+    <w:p>
+      <w:pPr>
+        <w:spacing w:after="0" w:line="240" w:lineRule="auto"/>
+        <w:jc w:val="center"/>
         <w:rPr>
           <w:rFonts w:ascii="Calibri Light" w:eastAsia="Times New Roman" w:hAnsi="Calibri Light" w:cs="Calibri Light"/>
           <w:b/>
           <w:bCs/>
           <w:color w:val="3F3F3F"/>
-          <w:sz w:val="44"/>
-          <w:szCs w:val="44"/>
+          <w:u w:val="single"/>
+          <w:lang w:val="en-US" w:eastAsia="de-DE"/>
+        </w:rPr>
+      </w:pPr>
+    </w:p>
+    <w:p>
+      <w:pPr>
+        <w:spacing w:after="0" w:line="240" w:lineRule="auto"/>
+        <w:rPr>
+          <w:rFonts w:ascii="Calibri Light" w:eastAsia="Times New Roman" w:hAnsi="Calibri Light" w:cs="Calibri Light"/>
+          <w:color w:val="3F3F3F"/>
+          <w:sz w:val="28"/>
+          <w:szCs w:val="28"/>
+          <w:lang w:val="en-US" w:eastAsia="de-DE"/>
+        </w:rPr>
+      </w:pPr>
+      <w:r>
+        <w:rPr>
+          <w:rFonts w:ascii="Calibri Light" w:eastAsia="Times New Roman" w:hAnsi="Calibri Light" w:cs="Calibri Light"/>
+          <w:color w:val="3F3F3F"/>
+          <w:sz w:val="28"/>
+          <w:szCs w:val="28"/>
+          <w:lang w:val="en-US" w:eastAsia="de-DE"/>
+        </w:rPr>
+        <w:t>The order</w:t>
+      </w:r>
+      <w:r>
+        <w:rPr>
+          <w:rFonts w:ascii="Calibri Light" w:eastAsia="Times New Roman" w:hAnsi="Calibri Light" w:cs="Calibri Light"/>
+          <w:color w:val="3F3F3F"/>
+          <w:sz w:val="28"/>
+          <w:szCs w:val="28"/>
+          <w:lang w:val="en-US" w:eastAsia="de-DE"/>
+        </w:rPr>
+        <w:t xml:space="preserve"> of CTF listed in this document</w:t>
+      </w:r>
+      <w:r>
+        <w:rPr>
+          <w:rFonts w:ascii="Calibri Light" w:eastAsia="Times New Roman" w:hAnsi="Calibri Light" w:cs="Calibri Light"/>
+          <w:color w:val="3F3F3F"/>
+          <w:sz w:val="28"/>
+          <w:szCs w:val="28"/>
+          <w:lang w:val="en-US" w:eastAsia="de-DE"/>
+        </w:rPr>
+        <w:t xml:space="preserve"> corresponds to the order of the CTFs in the story and in the CTF overview.</w:t>
+      </w:r>
+    </w:p>
+    <w:p>
+      <w:pPr>
+        <w:spacing w:after="0" w:line="240" w:lineRule="auto"/>
+        <w:rPr>
+          <w:rFonts w:ascii="Calibri Light" w:eastAsia="Times New Roman" w:hAnsi="Calibri Light" w:cs="Calibri Light"/>
+          <w:b/>
+          <w:bCs/>
+          <w:color w:val="3F3F3F"/>
+          <w:sz w:val="20"/>
+          <w:szCs w:val="20"/>
           <w:u w:val="single"/>
           <w:lang w:val="en-US" w:eastAsia="de-DE"/>
         </w:rPr>
@@ -434,7 +447,29 @@
           <w:szCs w:val="28"/>
           <w:lang w:val="en-US" w:eastAsia="de-DE"/>
         </w:rPr>
-        <w:t xml:space="preserve"> and search for "puzzlePiece"</w:t>
+        <w:t xml:space="preserve"> and search for "</w:t>
+      </w:r>
+      <w:proofErr w:type="spellStart"/>
+      <w:r>
+        <w:rPr>
+          <w:rFonts w:ascii="Calibri Light" w:eastAsia="Times New Roman" w:hAnsi="Calibri Light" w:cs="Calibri Light"/>
+          <w:color w:val="3F3F3F"/>
+          <w:sz w:val="28"/>
+          <w:szCs w:val="28"/>
+          <w:lang w:val="en-US" w:eastAsia="de-DE"/>
+        </w:rPr>
+        <w:t>puzzlePiece</w:t>
+      </w:r>
+      <w:proofErr w:type="spellEnd"/>
+      <w:r>
+        <w:rPr>
+          <w:rFonts w:ascii="Calibri Light" w:eastAsia="Times New Roman" w:hAnsi="Calibri Light" w:cs="Calibri Light"/>
+          <w:color w:val="3F3F3F"/>
+          <w:sz w:val="28"/>
+          <w:szCs w:val="28"/>
+          <w:lang w:val="en-US" w:eastAsia="de-DE"/>
+        </w:rPr>
+        <w:t>"</w:t>
       </w:r>
     </w:p>
     <w:p>
@@ -548,15 +583,27 @@
         </w:rPr>
         <w:t xml:space="preserve">Flag: </w:t>
       </w:r>
-      <w:r>
-        <w:rPr>
-          <w:rFonts w:ascii="Calibri Light" w:eastAsia="Times New Roman" w:hAnsi="Calibri Light" w:cs="Calibri Light"/>
-          <w:color w:val="3F3F3F"/>
-          <w:sz w:val="28"/>
-          <w:szCs w:val="28"/>
-          <w:lang w:val="en-US" w:eastAsia="de-DE"/>
-        </w:rPr>
-        <w:t>puzzlePiece{og9XEhgLE2}</w:t>
+      <w:proofErr w:type="spellStart"/>
+      <w:r>
+        <w:rPr>
+          <w:rFonts w:ascii="Calibri Light" w:eastAsia="Times New Roman" w:hAnsi="Calibri Light" w:cs="Calibri Light"/>
+          <w:color w:val="3F3F3F"/>
+          <w:sz w:val="28"/>
+          <w:szCs w:val="28"/>
+          <w:lang w:val="en-US" w:eastAsia="de-DE"/>
+        </w:rPr>
+        <w:t>puzzlePiece</w:t>
+      </w:r>
+      <w:proofErr w:type="spellEnd"/>
+      <w:r>
+        <w:rPr>
+          <w:rFonts w:ascii="Calibri Light" w:eastAsia="Times New Roman" w:hAnsi="Calibri Light" w:cs="Calibri Light"/>
+          <w:color w:val="3F3F3F"/>
+          <w:sz w:val="28"/>
+          <w:szCs w:val="28"/>
+          <w:lang w:val="en-US" w:eastAsia="de-DE"/>
+        </w:rPr>
+        <w:t>{og9XEhgLE2}</w:t>
       </w:r>
     </w:p>
     <w:p>
@@ -1482,7 +1529,29 @@
           <w:szCs w:val="28"/>
           <w:lang w:val="en-US" w:eastAsia="de-DE"/>
         </w:rPr>
-        <w:t xml:space="preserve"> (deocded)</w:t>
+        <w:t xml:space="preserve"> (</w:t>
+      </w:r>
+      <w:proofErr w:type="spellStart"/>
+      <w:r>
+        <w:rPr>
+          <w:rFonts w:ascii="Calibri Light" w:eastAsia="Times New Roman" w:hAnsi="Calibri Light" w:cs="Calibri Light"/>
+          <w:color w:val="3F3F3F"/>
+          <w:sz w:val="28"/>
+          <w:szCs w:val="28"/>
+          <w:lang w:val="en-US" w:eastAsia="de-DE"/>
+        </w:rPr>
+        <w:t>deocded</w:t>
+      </w:r>
+      <w:proofErr w:type="spellEnd"/>
+      <w:r>
+        <w:rPr>
+          <w:rFonts w:ascii="Calibri Light" w:eastAsia="Times New Roman" w:hAnsi="Calibri Light" w:cs="Calibri Light"/>
+          <w:color w:val="3F3F3F"/>
+          <w:sz w:val="28"/>
+          <w:szCs w:val="28"/>
+          <w:lang w:val="en-US" w:eastAsia="de-DE"/>
+        </w:rPr>
+        <w:t>)</w:t>
       </w:r>
       <w:r>
         <w:rPr>
@@ -1531,6 +1600,7 @@
         </w:rPr>
         <w:t xml:space="preserve">Password: </w:t>
       </w:r>
+      <w:proofErr w:type="spellStart"/>
       <w:proofErr w:type="gramStart"/>
       <w:r>
         <w:rPr>
@@ -1540,7 +1610,18 @@
           <w:szCs w:val="28"/>
           <w:lang w:val="en-US" w:eastAsia="de-DE"/>
         </w:rPr>
-        <w:t>puzzlePiece{</w:t>
+        <w:t>puzzlePiece</w:t>
+      </w:r>
+      <w:proofErr w:type="spellEnd"/>
+      <w:r>
+        <w:rPr>
+          <w:rFonts w:ascii="Calibri Light" w:eastAsia="Times New Roman" w:hAnsi="Calibri Light" w:cs="Calibri Light"/>
+          <w:color w:val="3F3F3F"/>
+          <w:sz w:val="28"/>
+          <w:szCs w:val="28"/>
+          <w:lang w:val="en-US" w:eastAsia="de-DE"/>
+        </w:rPr>
+        <w:t>{</w:t>
       </w:r>
       <w:proofErr w:type="gramEnd"/>
       <w:r>
@@ -1578,7 +1659,6 @@
           <w:szCs w:val="28"/>
           <w:lang w:val="en-US" w:eastAsia="de-DE"/>
         </w:rPr>
-        <w:lastRenderedPageBreak/>
         <w:t>The password is also the flag</w:t>
       </w:r>
       <w:r>
@@ -1947,6 +2027,7 @@
         </w:rPr>
         <w:t xml:space="preserve"> </w:t>
       </w:r>
+      <w:proofErr w:type="spellStart"/>
       <w:proofErr w:type="gramStart"/>
       <w:r>
         <w:rPr>
@@ -1976,7 +2057,18 @@
           <w:szCs w:val="28"/>
           <w:lang w:val="en-US" w:eastAsia="de-DE"/>
         </w:rPr>
-        <w:t>Piece{</w:t>
+        <w:t>Piece</w:t>
+      </w:r>
+      <w:proofErr w:type="spellEnd"/>
+      <w:r>
+        <w:rPr>
+          <w:rFonts w:ascii="Calibri Light" w:eastAsia="Times New Roman" w:hAnsi="Calibri Light" w:cs="Calibri Light"/>
+          <w:color w:val="3F3F3F"/>
+          <w:sz w:val="28"/>
+          <w:szCs w:val="28"/>
+          <w:lang w:val="en-US" w:eastAsia="de-DE"/>
+        </w:rPr>
+        <w:t>{</w:t>
       </w:r>
       <w:proofErr w:type="gramEnd"/>
       <w:r>
@@ -2028,6 +2120,7 @@
           <w:lang w:val="en-US" w:eastAsia="de-DE"/>
         </w:rPr>
       </w:pPr>
+      <w:proofErr w:type="spellStart"/>
       <w:proofErr w:type="gramStart"/>
       <w:r>
         <w:rPr>
@@ -2037,7 +2130,18 @@
           <w:szCs w:val="28"/>
           <w:lang w:val="en-US" w:eastAsia="de-DE"/>
         </w:rPr>
-        <w:t>puzzlePiece{</w:t>
+        <w:t>puzzlePiece</w:t>
+      </w:r>
+      <w:proofErr w:type="spellEnd"/>
+      <w:r>
+        <w:rPr>
+          <w:rFonts w:ascii="Calibri Light" w:eastAsia="Times New Roman" w:hAnsi="Calibri Light" w:cs="Calibri Light"/>
+          <w:color w:val="3F3F3F"/>
+          <w:sz w:val="28"/>
+          <w:szCs w:val="28"/>
+          <w:lang w:val="en-US" w:eastAsia="de-DE"/>
+        </w:rPr>
+        <w:t>{</w:t>
       </w:r>
       <w:proofErr w:type="gramEnd"/>
       <w:r>
@@ -2177,7 +2281,29 @@
           <w:szCs w:val="28"/>
           <w:lang w:val="en-US" w:eastAsia="de-DE"/>
         </w:rPr>
-        <w:t xml:space="preserve"> arbitrary location for the image and use the attribute onerror to call the </w:t>
+        <w:t xml:space="preserve"> arbitrary location for the image and use the attribute </w:t>
+      </w:r>
+      <w:proofErr w:type="spellStart"/>
+      <w:r>
+        <w:rPr>
+          <w:rFonts w:ascii="Calibri Light" w:eastAsia="Times New Roman" w:hAnsi="Calibri Light" w:cs="Calibri Light"/>
+          <w:color w:val="3F3F3F"/>
+          <w:sz w:val="28"/>
+          <w:szCs w:val="28"/>
+          <w:lang w:val="en-US" w:eastAsia="de-DE"/>
+        </w:rPr>
+        <w:t>onerror</w:t>
+      </w:r>
+      <w:proofErr w:type="spellEnd"/>
+      <w:r>
+        <w:rPr>
+          <w:rFonts w:ascii="Calibri Light" w:eastAsia="Times New Roman" w:hAnsi="Calibri Light" w:cs="Calibri Light"/>
+          <w:color w:val="3F3F3F"/>
+          <w:sz w:val="28"/>
+          <w:szCs w:val="28"/>
+          <w:lang w:val="en-US" w:eastAsia="de-DE"/>
+        </w:rPr>
+        <w:t xml:space="preserve"> to call the </w:t>
       </w:r>
       <w:proofErr w:type="gramStart"/>
       <w:r>
@@ -2276,7 +2402,73 @@
           <w:szCs w:val="28"/>
           <w:lang w:val="en-US" w:eastAsia="de-DE"/>
         </w:rPr>
-        <w:t>&lt;img src='#' onerror=</w:t>
+        <w:t>&lt;</w:t>
+      </w:r>
+      <w:proofErr w:type="spellStart"/>
+      <w:r>
+        <w:rPr>
+          <w:rFonts w:ascii="Calibri Light" w:eastAsia="Times New Roman" w:hAnsi="Calibri Light" w:cs="Calibri Light"/>
+          <w:color w:val="3F3F3F"/>
+          <w:sz w:val="28"/>
+          <w:szCs w:val="28"/>
+          <w:lang w:val="en-US" w:eastAsia="de-DE"/>
+        </w:rPr>
+        <w:t>img</w:t>
+      </w:r>
+      <w:proofErr w:type="spellEnd"/>
+      <w:r>
+        <w:rPr>
+          <w:rFonts w:ascii="Calibri Light" w:eastAsia="Times New Roman" w:hAnsi="Calibri Light" w:cs="Calibri Light"/>
+          <w:color w:val="3F3F3F"/>
+          <w:sz w:val="28"/>
+          <w:szCs w:val="28"/>
+          <w:lang w:val="en-US" w:eastAsia="de-DE"/>
+        </w:rPr>
+        <w:t xml:space="preserve"> </w:t>
+      </w:r>
+      <w:proofErr w:type="spellStart"/>
+      <w:r>
+        <w:rPr>
+          <w:rFonts w:ascii="Calibri Light" w:eastAsia="Times New Roman" w:hAnsi="Calibri Light" w:cs="Calibri Light"/>
+          <w:color w:val="3F3F3F"/>
+          <w:sz w:val="28"/>
+          <w:szCs w:val="28"/>
+          <w:lang w:val="en-US" w:eastAsia="de-DE"/>
+        </w:rPr>
+        <w:t>src</w:t>
+      </w:r>
+      <w:proofErr w:type="spellEnd"/>
+      <w:r>
+        <w:rPr>
+          <w:rFonts w:ascii="Calibri Light" w:eastAsia="Times New Roman" w:hAnsi="Calibri Light" w:cs="Calibri Light"/>
+          <w:color w:val="3F3F3F"/>
+          <w:sz w:val="28"/>
+          <w:szCs w:val="28"/>
+          <w:lang w:val="en-US" w:eastAsia="de-DE"/>
+        </w:rPr>
+        <w:t xml:space="preserve">='#' </w:t>
+      </w:r>
+      <w:proofErr w:type="spellStart"/>
+      <w:r>
+        <w:rPr>
+          <w:rFonts w:ascii="Calibri Light" w:eastAsia="Times New Roman" w:hAnsi="Calibri Light" w:cs="Calibri Light"/>
+          <w:color w:val="3F3F3F"/>
+          <w:sz w:val="28"/>
+          <w:szCs w:val="28"/>
+          <w:lang w:val="en-US" w:eastAsia="de-DE"/>
+        </w:rPr>
+        <w:t>onerror</w:t>
+      </w:r>
+      <w:proofErr w:type="spellEnd"/>
+      <w:r>
+        <w:rPr>
+          <w:rFonts w:ascii="Calibri Light" w:eastAsia="Times New Roman" w:hAnsi="Calibri Light" w:cs="Calibri Light"/>
+          <w:color w:val="3F3F3F"/>
+          <w:sz w:val="28"/>
+          <w:szCs w:val="28"/>
+          <w:lang w:val="en-US" w:eastAsia="de-DE"/>
+        </w:rPr>
+        <w:t>=</w:t>
       </w:r>
       <w:proofErr w:type="gramStart"/>
       <w:r>
@@ -2559,6 +2751,7 @@
           <w:lang w:val="en-US" w:eastAsia="de-DE"/>
         </w:rPr>
       </w:pPr>
+      <w:proofErr w:type="spellStart"/>
       <w:proofErr w:type="gramStart"/>
       <w:r>
         <w:rPr>
@@ -2570,6 +2763,7 @@
         </w:rPr>
         <w:t>puzzlePiece</w:t>
       </w:r>
+      <w:proofErr w:type="spellEnd"/>
       <w:r>
         <w:rPr>
           <w:rFonts w:ascii="Calibri Light" w:eastAsia="Times New Roman" w:hAnsi="Calibri Light" w:cs="Calibri Light"/>
@@ -2877,6 +3071,7 @@
           <w:lang w:val="en-US" w:eastAsia="de-DE"/>
         </w:rPr>
       </w:pPr>
+      <w:proofErr w:type="spellStart"/>
       <w:proofErr w:type="gramStart"/>
       <w:r>
         <w:rPr>
@@ -2888,6 +3083,7 @@
         </w:rPr>
         <w:t>puzzlePiece</w:t>
       </w:r>
+      <w:proofErr w:type="spellEnd"/>
       <w:r>
         <w:rPr>
           <w:rFonts w:ascii="Calibri Light" w:eastAsia="Times New Roman" w:hAnsi="Calibri Light" w:cs="Calibri Light"/>
@@ -2939,6 +3135,7 @@
           <w:szCs w:val="28"/>
           <w:lang w:val="en-US" w:eastAsia="de-DE"/>
         </w:rPr>
+        <w:lastRenderedPageBreak/>
         <w:t>2</w:t>
       </w:r>
       <w:r>
@@ -3095,6 +3292,7 @@
         </w:rPr>
         <w:t xml:space="preserve">Flag: </w:t>
       </w:r>
+      <w:proofErr w:type="spellStart"/>
       <w:r>
         <w:rPr>
           <w:rFonts w:ascii="Calibri Light" w:eastAsia="Times New Roman" w:hAnsi="Calibri Light" w:cs="Calibri Light"/>
@@ -3105,6 +3303,7 @@
         </w:rPr>
         <w:t>puzzlePiece</w:t>
       </w:r>
+      <w:proofErr w:type="spellEnd"/>
       <w:r>
         <w:rPr>
           <w:rFonts w:ascii="Calibri Light" w:eastAsia="Times New Roman" w:hAnsi="Calibri Light" w:cs="Calibri Light"/>
@@ -3321,6 +3520,7 @@
         </w:rPr>
         <w:t xml:space="preserve"> into </w:t>
       </w:r>
+      <w:proofErr w:type="spellStart"/>
       <w:r>
         <w:rPr>
           <w:rFonts w:ascii="Calibri Light" w:eastAsia="Times New Roman" w:hAnsi="Calibri Light" w:cs="Calibri Light"/>
@@ -3331,6 +3531,7 @@
         </w:rPr>
         <w:t>puzzlePiece</w:t>
       </w:r>
+      <w:proofErr w:type="spellEnd"/>
       <w:r>
         <w:rPr>
           <w:rFonts w:ascii="Calibri Light" w:eastAsia="Times New Roman" w:hAnsi="Calibri Light" w:cs="Calibri Light"/>
@@ -3341,6 +3542,7 @@
         </w:rPr>
         <w:t>{</w:t>
       </w:r>
+      <w:proofErr w:type="spellStart"/>
       <w:r>
         <w:rPr>
           <w:rFonts w:ascii="Calibri Light" w:eastAsia="Times New Roman" w:hAnsi="Calibri Light" w:cs="Calibri Light"/>
@@ -3351,6 +3553,7 @@
         </w:rPr>
         <w:t>insertOutputHere</w:t>
       </w:r>
+      <w:proofErr w:type="spellEnd"/>
       <w:r>
         <w:rPr>
           <w:rFonts w:ascii="Calibri Light" w:eastAsia="Times New Roman" w:hAnsi="Calibri Light" w:cs="Calibri Light"/>
@@ -3581,29 +3784,73 @@
           <w:szCs w:val="28"/>
           <w:lang w:val="en-US" w:eastAsia="de-DE"/>
         </w:rPr>
-        <w:t>for i in list:</w:t>
-      </w:r>
-    </w:p>
-    <w:p>
-      <w:pPr>
-        <w:spacing w:after="0" w:line="240" w:lineRule="auto"/>
-        <w:rPr>
-          <w:rFonts w:ascii="Courier New" w:eastAsia="Courier New" w:hAnsi="Courier New" w:cs="Courier New"/>
-          <w:color w:val="3F3F3F"/>
-          <w:sz w:val="28"/>
-          <w:szCs w:val="28"/>
-          <w:lang w:val="en-US" w:eastAsia="de-DE"/>
-        </w:rPr>
-      </w:pPr>
-      <w:r>
-        <w:rPr>
-          <w:rFonts w:ascii="Courier New" w:eastAsia="Courier New" w:hAnsi="Courier New" w:cs="Courier New"/>
-          <w:color w:val="3F3F3F"/>
-          <w:sz w:val="28"/>
-          <w:szCs w:val="28"/>
-          <w:lang w:val="en-US" w:eastAsia="de-DE"/>
-        </w:rPr>
-        <w:t xml:space="preserve">        x = i % 42</w:t>
+        <w:t xml:space="preserve">for </w:t>
+      </w:r>
+      <w:proofErr w:type="spellStart"/>
+      <w:r>
+        <w:rPr>
+          <w:rFonts w:ascii="Courier New" w:eastAsia="Courier New" w:hAnsi="Courier New" w:cs="Courier New"/>
+          <w:color w:val="3F3F3F"/>
+          <w:sz w:val="28"/>
+          <w:szCs w:val="28"/>
+          <w:lang w:val="en-US" w:eastAsia="de-DE"/>
+        </w:rPr>
+        <w:t>i</w:t>
+      </w:r>
+      <w:proofErr w:type="spellEnd"/>
+      <w:r>
+        <w:rPr>
+          <w:rFonts w:ascii="Courier New" w:eastAsia="Courier New" w:hAnsi="Courier New" w:cs="Courier New"/>
+          <w:color w:val="3F3F3F"/>
+          <w:sz w:val="28"/>
+          <w:szCs w:val="28"/>
+          <w:lang w:val="en-US" w:eastAsia="de-DE"/>
+        </w:rPr>
+        <w:t xml:space="preserve"> in list:</w:t>
+      </w:r>
+    </w:p>
+    <w:p>
+      <w:pPr>
+        <w:spacing w:after="0" w:line="240" w:lineRule="auto"/>
+        <w:rPr>
+          <w:rFonts w:ascii="Courier New" w:eastAsia="Courier New" w:hAnsi="Courier New" w:cs="Courier New"/>
+          <w:color w:val="3F3F3F"/>
+          <w:sz w:val="28"/>
+          <w:szCs w:val="28"/>
+          <w:lang w:val="en-US" w:eastAsia="de-DE"/>
+        </w:rPr>
+      </w:pPr>
+      <w:r>
+        <w:rPr>
+          <w:rFonts w:ascii="Courier New" w:eastAsia="Courier New" w:hAnsi="Courier New" w:cs="Courier New"/>
+          <w:color w:val="3F3F3F"/>
+          <w:sz w:val="28"/>
+          <w:szCs w:val="28"/>
+          <w:lang w:val="en-US" w:eastAsia="de-DE"/>
+        </w:rPr>
+        <w:t xml:space="preserve">        x = </w:t>
+      </w:r>
+      <w:proofErr w:type="spellStart"/>
+      <w:r>
+        <w:rPr>
+          <w:rFonts w:ascii="Courier New" w:eastAsia="Courier New" w:hAnsi="Courier New" w:cs="Courier New"/>
+          <w:color w:val="3F3F3F"/>
+          <w:sz w:val="28"/>
+          <w:szCs w:val="28"/>
+          <w:lang w:val="en-US" w:eastAsia="de-DE"/>
+        </w:rPr>
+        <w:t>i</w:t>
+      </w:r>
+      <w:proofErr w:type="spellEnd"/>
+      <w:r>
+        <w:rPr>
+          <w:rFonts w:ascii="Courier New" w:eastAsia="Courier New" w:hAnsi="Courier New" w:cs="Courier New"/>
+          <w:color w:val="3F3F3F"/>
+          <w:sz w:val="28"/>
+          <w:szCs w:val="28"/>
+          <w:lang w:val="en-US" w:eastAsia="de-DE"/>
+        </w:rPr>
+        <w:t xml:space="preserve"> % 42</w:t>
       </w:r>
     </w:p>
     <w:p>
@@ -3865,6 +4112,7 @@
         </w:rPr>
         <w:t xml:space="preserve">Flag: </w:t>
       </w:r>
+      <w:proofErr w:type="spellStart"/>
       <w:r>
         <w:rPr>
           <w:rFonts w:ascii="Calibri Light" w:eastAsia="Times New Roman" w:hAnsi="Calibri Light" w:cs="Calibri Light"/>
@@ -3875,6 +4123,7 @@
         </w:rPr>
         <w:t>puzzlePiece</w:t>
       </w:r>
+      <w:proofErr w:type="spellEnd"/>
       <w:r>
         <w:rPr>
           <w:rFonts w:ascii="Calibri Light" w:eastAsia="Times New Roman" w:hAnsi="Calibri Light" w:cs="Calibri Light"/>
@@ -3970,14 +4219,29 @@
           <w:lang w:val="en-GB"/>
         </w:rPr>
       </w:pPr>
-      <w:r>
-        <w:rPr>
-          <w:rFonts w:ascii="Calibri Light" w:eastAsia="Times New Roman" w:hAnsi="Calibri Light" w:cs="Calibri Light"/>
-          <w:color w:val="3F3F3F"/>
-          <w:sz w:val="28"/>
-          <w:szCs w:val="28"/>
-          <w:lang w:val="en-US" w:eastAsia="de-DE"/>
-        </w:rPr>
+    </w:p>
+    <w:p>
+      <w:pPr>
+        <w:rPr>
+          <w:lang w:val="en-GB"/>
+        </w:rPr>
+      </w:pPr>
+    </w:p>
+    <w:p>
+      <w:pPr>
+        <w:rPr>
+          <w:lang w:val="en-GB"/>
+        </w:rPr>
+      </w:pPr>
+      <w:r>
+        <w:rPr>
+          <w:rFonts w:ascii="Calibri Light" w:eastAsia="Times New Roman" w:hAnsi="Calibri Light" w:cs="Calibri Light"/>
+          <w:color w:val="3F3F3F"/>
+          <w:sz w:val="28"/>
+          <w:szCs w:val="28"/>
+          <w:lang w:val="en-US" w:eastAsia="de-DE"/>
+        </w:rPr>
+        <w:lastRenderedPageBreak/>
         <w:t>9) CTF - Reverse Engineering:</w:t>
       </w:r>
     </w:p>
@@ -4052,6 +4316,7 @@
         </w:rPr>
         <w:t xml:space="preserve">Or the faster way is to copy the code to your programming environment of choice and change the method </w:t>
       </w:r>
+      <w:proofErr w:type="spellStart"/>
       <w:proofErr w:type="gramStart"/>
       <w:r>
         <w:rPr>
@@ -4063,6 +4328,7 @@
         </w:rPr>
         <w:t>encryptSecret</w:t>
       </w:r>
+      <w:proofErr w:type="spellEnd"/>
       <w:r>
         <w:rPr>
           <w:rFonts w:ascii="Courier New" w:eastAsia="Courier New" w:hAnsi="Courier New" w:cs="Courier New"/>
@@ -4134,6 +4400,7 @@
         </w:rPr>
         <w:t xml:space="preserve">call the function </w:t>
       </w:r>
+      <w:proofErr w:type="spellStart"/>
       <w:proofErr w:type="gramStart"/>
       <w:r>
         <w:rPr>
@@ -4143,7 +4410,18 @@
           <w:szCs w:val="28"/>
           <w:lang w:val="en-US" w:eastAsia="de-DE"/>
         </w:rPr>
-        <w:t>encryptSecret(</w:t>
+        <w:t>encryptSecret</w:t>
+      </w:r>
+      <w:proofErr w:type="spellEnd"/>
+      <w:r>
+        <w:rPr>
+          <w:rFonts w:ascii="Courier New" w:eastAsia="Courier New" w:hAnsi="Courier New" w:cs="Courier New"/>
+          <w:color w:val="3F3F3F"/>
+          <w:sz w:val="28"/>
+          <w:szCs w:val="28"/>
+          <w:lang w:val="en-US" w:eastAsia="de-DE"/>
+        </w:rPr>
+        <w:t>(</w:t>
       </w:r>
       <w:proofErr w:type="gramEnd"/>
       <w:r>
@@ -4252,7 +4530,29 @@
           <w:szCs w:val="28"/>
           <w:lang w:val="en-US" w:eastAsia="de-DE"/>
         </w:rPr>
-        <w:t xml:space="preserve">    static char [] theSecret;</w:t>
+        <w:t xml:space="preserve">    static char [] </w:t>
+      </w:r>
+      <w:proofErr w:type="spellStart"/>
+      <w:r>
+        <w:rPr>
+          <w:rFonts w:ascii="Courier New" w:eastAsia="Courier New" w:hAnsi="Courier New" w:cs="Courier New"/>
+          <w:color w:val="3F3F3F"/>
+          <w:sz w:val="28"/>
+          <w:szCs w:val="28"/>
+          <w:lang w:val="en-US" w:eastAsia="de-DE"/>
+        </w:rPr>
+        <w:t>theSecret</w:t>
+      </w:r>
+      <w:proofErr w:type="spellEnd"/>
+      <w:r>
+        <w:rPr>
+          <w:rFonts w:ascii="Courier New" w:eastAsia="Courier New" w:hAnsi="Courier New" w:cs="Courier New"/>
+          <w:color w:val="3F3F3F"/>
+          <w:sz w:val="28"/>
+          <w:szCs w:val="28"/>
+          <w:lang w:val="en-US" w:eastAsia="de-DE"/>
+        </w:rPr>
+        <w:t>;</w:t>
       </w:r>
     </w:p>
     <w:p>
@@ -4272,6 +4572,7 @@
         </w:rPr>
         <w:t xml:space="preserve">    public static String </w:t>
       </w:r>
+      <w:proofErr w:type="spellStart"/>
       <w:proofErr w:type="gramStart"/>
       <w:r>
         <w:rPr>
@@ -4281,7 +4582,18 @@
           <w:szCs w:val="28"/>
           <w:lang w:val="en-US" w:eastAsia="de-DE"/>
         </w:rPr>
-        <w:t>encryptSecret(</w:t>
+        <w:t>encryptSecret</w:t>
+      </w:r>
+      <w:proofErr w:type="spellEnd"/>
+      <w:r>
+        <w:rPr>
+          <w:rFonts w:ascii="Courier New" w:eastAsia="Courier New" w:hAnsi="Courier New" w:cs="Courier New"/>
+          <w:color w:val="3F3F3F"/>
+          <w:sz w:val="28"/>
+          <w:szCs w:val="28"/>
+          <w:lang w:val="en-US" w:eastAsia="de-DE"/>
+        </w:rPr>
+        <w:t>(</w:t>
       </w:r>
       <w:proofErr w:type="gramEnd"/>
       <w:r>
@@ -4310,7 +4622,29 @@
           <w:szCs w:val="28"/>
           <w:lang w:val="en-US" w:eastAsia="de-DE"/>
         </w:rPr>
-        <w:t xml:space="preserve">        theSecret = new char [10];</w:t>
+        <w:t xml:space="preserve">        </w:t>
+      </w:r>
+      <w:proofErr w:type="spellStart"/>
+      <w:r>
+        <w:rPr>
+          <w:rFonts w:ascii="Courier New" w:eastAsia="Courier New" w:hAnsi="Courier New" w:cs="Courier New"/>
+          <w:color w:val="3F3F3F"/>
+          <w:sz w:val="28"/>
+          <w:szCs w:val="28"/>
+          <w:lang w:val="en-US" w:eastAsia="de-DE"/>
+        </w:rPr>
+        <w:t>theSecret</w:t>
+      </w:r>
+      <w:proofErr w:type="spellEnd"/>
+      <w:r>
+        <w:rPr>
+          <w:rFonts w:ascii="Courier New" w:eastAsia="Courier New" w:hAnsi="Courier New" w:cs="Courier New"/>
+          <w:color w:val="3F3F3F"/>
+          <w:sz w:val="28"/>
+          <w:szCs w:val="28"/>
+          <w:lang w:val="en-US" w:eastAsia="de-DE"/>
+        </w:rPr>
+        <w:t xml:space="preserve"> = new char [10];</w:t>
       </w:r>
     </w:p>
     <w:p>
@@ -4328,7 +4662,29 @@
           <w:szCs w:val="28"/>
           <w:lang w:val="en-US" w:eastAsia="de-DE"/>
         </w:rPr>
-        <w:t xml:space="preserve">        theSecret [2] = 'G';</w:t>
+        <w:t xml:space="preserve">        </w:t>
+      </w:r>
+      <w:proofErr w:type="spellStart"/>
+      <w:r>
+        <w:rPr>
+          <w:rFonts w:ascii="Courier New" w:eastAsia="Courier New" w:hAnsi="Courier New" w:cs="Courier New"/>
+          <w:color w:val="3F3F3F"/>
+          <w:sz w:val="28"/>
+          <w:szCs w:val="28"/>
+          <w:lang w:val="en-US" w:eastAsia="de-DE"/>
+        </w:rPr>
+        <w:t>theSecret</w:t>
+      </w:r>
+      <w:proofErr w:type="spellEnd"/>
+      <w:r>
+        <w:rPr>
+          <w:rFonts w:ascii="Courier New" w:eastAsia="Courier New" w:hAnsi="Courier New" w:cs="Courier New"/>
+          <w:color w:val="3F3F3F"/>
+          <w:sz w:val="28"/>
+          <w:szCs w:val="28"/>
+          <w:lang w:val="en-US" w:eastAsia="de-DE"/>
+        </w:rPr>
+        <w:t xml:space="preserve"> [2] = 'G';</w:t>
       </w:r>
     </w:p>
     <w:p>
@@ -4346,7 +4702,29 @@
           <w:szCs w:val="28"/>
           <w:lang w:val="en-US" w:eastAsia="de-DE"/>
         </w:rPr>
-        <w:t xml:space="preserve">        theSecret [5] = 'J';</w:t>
+        <w:t xml:space="preserve">        </w:t>
+      </w:r>
+      <w:proofErr w:type="spellStart"/>
+      <w:r>
+        <w:rPr>
+          <w:rFonts w:ascii="Courier New" w:eastAsia="Courier New" w:hAnsi="Courier New" w:cs="Courier New"/>
+          <w:color w:val="3F3F3F"/>
+          <w:sz w:val="28"/>
+          <w:szCs w:val="28"/>
+          <w:lang w:val="en-US" w:eastAsia="de-DE"/>
+        </w:rPr>
+        <w:t>theSecret</w:t>
+      </w:r>
+      <w:proofErr w:type="spellEnd"/>
+      <w:r>
+        <w:rPr>
+          <w:rFonts w:ascii="Courier New" w:eastAsia="Courier New" w:hAnsi="Courier New" w:cs="Courier New"/>
+          <w:color w:val="3F3F3F"/>
+          <w:sz w:val="28"/>
+          <w:szCs w:val="28"/>
+          <w:lang w:val="en-US" w:eastAsia="de-DE"/>
+        </w:rPr>
+        <w:t xml:space="preserve"> [5] = 'J';</w:t>
       </w:r>
     </w:p>
     <w:p>
@@ -4364,7 +4742,29 @@
           <w:szCs w:val="28"/>
           <w:lang w:val="en-US" w:eastAsia="de-DE"/>
         </w:rPr>
-        <w:t xml:space="preserve">        theSecret [0] = '7';</w:t>
+        <w:t xml:space="preserve">        </w:t>
+      </w:r>
+      <w:proofErr w:type="spellStart"/>
+      <w:r>
+        <w:rPr>
+          <w:rFonts w:ascii="Courier New" w:eastAsia="Courier New" w:hAnsi="Courier New" w:cs="Courier New"/>
+          <w:color w:val="3F3F3F"/>
+          <w:sz w:val="28"/>
+          <w:szCs w:val="28"/>
+          <w:lang w:val="en-US" w:eastAsia="de-DE"/>
+        </w:rPr>
+        <w:t>theSecret</w:t>
+      </w:r>
+      <w:proofErr w:type="spellEnd"/>
+      <w:r>
+        <w:rPr>
+          <w:rFonts w:ascii="Courier New" w:eastAsia="Courier New" w:hAnsi="Courier New" w:cs="Courier New"/>
+          <w:color w:val="3F3F3F"/>
+          <w:sz w:val="28"/>
+          <w:szCs w:val="28"/>
+          <w:lang w:val="en-US" w:eastAsia="de-DE"/>
+        </w:rPr>
+        <w:t xml:space="preserve"> [0] = '7';</w:t>
       </w:r>
     </w:p>
     <w:p>
@@ -4382,7 +4782,29 @@
           <w:szCs w:val="28"/>
           <w:lang w:val="en-US" w:eastAsia="de-DE"/>
         </w:rPr>
-        <w:t xml:space="preserve">        theSecret [6] = '5';</w:t>
+        <w:t xml:space="preserve">        </w:t>
+      </w:r>
+      <w:proofErr w:type="spellStart"/>
+      <w:r>
+        <w:rPr>
+          <w:rFonts w:ascii="Courier New" w:eastAsia="Courier New" w:hAnsi="Courier New" w:cs="Courier New"/>
+          <w:color w:val="3F3F3F"/>
+          <w:sz w:val="28"/>
+          <w:szCs w:val="28"/>
+          <w:lang w:val="en-US" w:eastAsia="de-DE"/>
+        </w:rPr>
+        <w:t>theSecret</w:t>
+      </w:r>
+      <w:proofErr w:type="spellEnd"/>
+      <w:r>
+        <w:rPr>
+          <w:rFonts w:ascii="Courier New" w:eastAsia="Courier New" w:hAnsi="Courier New" w:cs="Courier New"/>
+          <w:color w:val="3F3F3F"/>
+          <w:sz w:val="28"/>
+          <w:szCs w:val="28"/>
+          <w:lang w:val="en-US" w:eastAsia="de-DE"/>
+        </w:rPr>
+        <w:t xml:space="preserve"> [6] = '5';</w:t>
       </w:r>
     </w:p>
     <w:p>
@@ -4400,7 +4822,29 @@
           <w:szCs w:val="28"/>
           <w:lang w:val="en-US" w:eastAsia="de-DE"/>
         </w:rPr>
-        <w:t xml:space="preserve">        theSecret [8] = 'e';</w:t>
+        <w:t xml:space="preserve">        </w:t>
+      </w:r>
+      <w:proofErr w:type="spellStart"/>
+      <w:r>
+        <w:rPr>
+          <w:rFonts w:ascii="Courier New" w:eastAsia="Courier New" w:hAnsi="Courier New" w:cs="Courier New"/>
+          <w:color w:val="3F3F3F"/>
+          <w:sz w:val="28"/>
+          <w:szCs w:val="28"/>
+          <w:lang w:val="en-US" w:eastAsia="de-DE"/>
+        </w:rPr>
+        <w:t>theSecret</w:t>
+      </w:r>
+      <w:proofErr w:type="spellEnd"/>
+      <w:r>
+        <w:rPr>
+          <w:rFonts w:ascii="Courier New" w:eastAsia="Courier New" w:hAnsi="Courier New" w:cs="Courier New"/>
+          <w:color w:val="3F3F3F"/>
+          <w:sz w:val="28"/>
+          <w:szCs w:val="28"/>
+          <w:lang w:val="en-US" w:eastAsia="de-DE"/>
+        </w:rPr>
+        <w:t xml:space="preserve"> [8] = 'e';</w:t>
       </w:r>
     </w:p>
     <w:p>
@@ -4418,7 +4862,29 @@
           <w:szCs w:val="28"/>
           <w:lang w:val="en-US" w:eastAsia="de-DE"/>
         </w:rPr>
-        <w:t xml:space="preserve">        theSecret [3] = '8';</w:t>
+        <w:t xml:space="preserve">        </w:t>
+      </w:r>
+      <w:proofErr w:type="spellStart"/>
+      <w:r>
+        <w:rPr>
+          <w:rFonts w:ascii="Courier New" w:eastAsia="Courier New" w:hAnsi="Courier New" w:cs="Courier New"/>
+          <w:color w:val="3F3F3F"/>
+          <w:sz w:val="28"/>
+          <w:szCs w:val="28"/>
+          <w:lang w:val="en-US" w:eastAsia="de-DE"/>
+        </w:rPr>
+        <w:t>theSecret</w:t>
+      </w:r>
+      <w:proofErr w:type="spellEnd"/>
+      <w:r>
+        <w:rPr>
+          <w:rFonts w:ascii="Courier New" w:eastAsia="Courier New" w:hAnsi="Courier New" w:cs="Courier New"/>
+          <w:color w:val="3F3F3F"/>
+          <w:sz w:val="28"/>
+          <w:szCs w:val="28"/>
+          <w:lang w:val="en-US" w:eastAsia="de-DE"/>
+        </w:rPr>
+        <w:t xml:space="preserve"> [3] = '8';</w:t>
       </w:r>
     </w:p>
     <w:p>
@@ -4436,7 +4902,29 @@
           <w:szCs w:val="28"/>
           <w:lang w:val="en-US" w:eastAsia="de-DE"/>
         </w:rPr>
-        <w:t xml:space="preserve">        theSecret [9] = 'Y';</w:t>
+        <w:t xml:space="preserve">        </w:t>
+      </w:r>
+      <w:proofErr w:type="spellStart"/>
+      <w:r>
+        <w:rPr>
+          <w:rFonts w:ascii="Courier New" w:eastAsia="Courier New" w:hAnsi="Courier New" w:cs="Courier New"/>
+          <w:color w:val="3F3F3F"/>
+          <w:sz w:val="28"/>
+          <w:szCs w:val="28"/>
+          <w:lang w:val="en-US" w:eastAsia="de-DE"/>
+        </w:rPr>
+        <w:t>theSecret</w:t>
+      </w:r>
+      <w:proofErr w:type="spellEnd"/>
+      <w:r>
+        <w:rPr>
+          <w:rFonts w:ascii="Courier New" w:eastAsia="Courier New" w:hAnsi="Courier New" w:cs="Courier New"/>
+          <w:color w:val="3F3F3F"/>
+          <w:sz w:val="28"/>
+          <w:szCs w:val="28"/>
+          <w:lang w:val="en-US" w:eastAsia="de-DE"/>
+        </w:rPr>
+        <w:t xml:space="preserve"> [9] = 'Y';</w:t>
       </w:r>
     </w:p>
     <w:p>
@@ -4454,7 +4942,29 @@
           <w:szCs w:val="28"/>
           <w:lang w:val="en-US" w:eastAsia="de-DE"/>
         </w:rPr>
-        <w:t xml:space="preserve">        theSecret [1] = 't';</w:t>
+        <w:t xml:space="preserve">        </w:t>
+      </w:r>
+      <w:proofErr w:type="spellStart"/>
+      <w:r>
+        <w:rPr>
+          <w:rFonts w:ascii="Courier New" w:eastAsia="Courier New" w:hAnsi="Courier New" w:cs="Courier New"/>
+          <w:color w:val="3F3F3F"/>
+          <w:sz w:val="28"/>
+          <w:szCs w:val="28"/>
+          <w:lang w:val="en-US" w:eastAsia="de-DE"/>
+        </w:rPr>
+        <w:t>theSecret</w:t>
+      </w:r>
+      <w:proofErr w:type="spellEnd"/>
+      <w:r>
+        <w:rPr>
+          <w:rFonts w:ascii="Courier New" w:eastAsia="Courier New" w:hAnsi="Courier New" w:cs="Courier New"/>
+          <w:color w:val="3F3F3F"/>
+          <w:sz w:val="28"/>
+          <w:szCs w:val="28"/>
+          <w:lang w:val="en-US" w:eastAsia="de-DE"/>
+        </w:rPr>
+        <w:t xml:space="preserve"> [1] = 't';</w:t>
       </w:r>
     </w:p>
     <w:p>
@@ -4472,7 +4982,29 @@
           <w:szCs w:val="28"/>
           <w:lang w:val="en-US" w:eastAsia="de-DE"/>
         </w:rPr>
-        <w:t xml:space="preserve">        theSecret [4] = 'e';</w:t>
+        <w:t xml:space="preserve">        </w:t>
+      </w:r>
+      <w:proofErr w:type="spellStart"/>
+      <w:r>
+        <w:rPr>
+          <w:rFonts w:ascii="Courier New" w:eastAsia="Courier New" w:hAnsi="Courier New" w:cs="Courier New"/>
+          <w:color w:val="3F3F3F"/>
+          <w:sz w:val="28"/>
+          <w:szCs w:val="28"/>
+          <w:lang w:val="en-US" w:eastAsia="de-DE"/>
+        </w:rPr>
+        <w:t>theSecret</w:t>
+      </w:r>
+      <w:proofErr w:type="spellEnd"/>
+      <w:r>
+        <w:rPr>
+          <w:rFonts w:ascii="Courier New" w:eastAsia="Courier New" w:hAnsi="Courier New" w:cs="Courier New"/>
+          <w:color w:val="3F3F3F"/>
+          <w:sz w:val="28"/>
+          <w:szCs w:val="28"/>
+          <w:lang w:val="en-US" w:eastAsia="de-DE"/>
+        </w:rPr>
+        <w:t xml:space="preserve"> [4] = 'e';</w:t>
       </w:r>
     </w:p>
     <w:p>
@@ -4490,22 +5022,66 @@
           <w:szCs w:val="28"/>
           <w:lang w:val="en-US" w:eastAsia="de-DE"/>
         </w:rPr>
-        <w:t xml:space="preserve">        theSecret [7] = '8';</w:t>
-      </w:r>
-    </w:p>
-    <w:p>
-      <w:pPr>
-        <w:spacing w:after="0" w:line="240" w:lineRule="auto"/>
-      </w:pPr>
-      <w:r>
-        <w:rPr>
-          <w:rFonts w:ascii="Courier New" w:eastAsia="Courier New" w:hAnsi="Courier New" w:cs="Courier New"/>
-          <w:color w:val="3F3F3F"/>
-          <w:sz w:val="28"/>
-          <w:szCs w:val="28"/>
-          <w:lang w:val="en-US" w:eastAsia="de-DE"/>
-        </w:rPr>
-        <w:t xml:space="preserve">        return new String(theSecret);</w:t>
+        <w:t xml:space="preserve">        </w:t>
+      </w:r>
+      <w:proofErr w:type="spellStart"/>
+      <w:r>
+        <w:rPr>
+          <w:rFonts w:ascii="Courier New" w:eastAsia="Courier New" w:hAnsi="Courier New" w:cs="Courier New"/>
+          <w:color w:val="3F3F3F"/>
+          <w:sz w:val="28"/>
+          <w:szCs w:val="28"/>
+          <w:lang w:val="en-US" w:eastAsia="de-DE"/>
+        </w:rPr>
+        <w:t>theSecret</w:t>
+      </w:r>
+      <w:proofErr w:type="spellEnd"/>
+      <w:r>
+        <w:rPr>
+          <w:rFonts w:ascii="Courier New" w:eastAsia="Courier New" w:hAnsi="Courier New" w:cs="Courier New"/>
+          <w:color w:val="3F3F3F"/>
+          <w:sz w:val="28"/>
+          <w:szCs w:val="28"/>
+          <w:lang w:val="en-US" w:eastAsia="de-DE"/>
+        </w:rPr>
+        <w:t xml:space="preserve"> [7] = '8';</w:t>
+      </w:r>
+    </w:p>
+    <w:p>
+      <w:pPr>
+        <w:spacing w:after="0" w:line="240" w:lineRule="auto"/>
+      </w:pPr>
+      <w:r>
+        <w:rPr>
+          <w:rFonts w:ascii="Courier New" w:eastAsia="Courier New" w:hAnsi="Courier New" w:cs="Courier New"/>
+          <w:color w:val="3F3F3F"/>
+          <w:sz w:val="28"/>
+          <w:szCs w:val="28"/>
+          <w:lang w:val="en-US" w:eastAsia="de-DE"/>
+        </w:rPr>
+        <w:t xml:space="preserve">        return new String(</w:t>
+      </w:r>
+      <w:proofErr w:type="spellStart"/>
+      <w:r>
+        <w:rPr>
+          <w:rFonts w:ascii="Courier New" w:eastAsia="Courier New" w:hAnsi="Courier New" w:cs="Courier New"/>
+          <w:color w:val="3F3F3F"/>
+          <w:sz w:val="28"/>
+          <w:szCs w:val="28"/>
+          <w:lang w:val="en-US" w:eastAsia="de-DE"/>
+        </w:rPr>
+        <w:t>theSecret</w:t>
+      </w:r>
+      <w:proofErr w:type="spellEnd"/>
+      <w:r>
+        <w:rPr>
+          <w:rFonts w:ascii="Courier New" w:eastAsia="Courier New" w:hAnsi="Courier New" w:cs="Courier New"/>
+          <w:color w:val="3F3F3F"/>
+          <w:sz w:val="28"/>
+          <w:szCs w:val="28"/>
+          <w:lang w:val="en-US" w:eastAsia="de-DE"/>
+        </w:rPr>
+        <w:t>);</w:t>
       </w:r>
     </w:p>
     <w:p>
@@ -4602,6 +5178,7 @@
         </w:rPr>
         <w:tab/>
       </w:r>
+      <w:proofErr w:type="spellStart"/>
       <w:r>
         <w:rPr>
           <w:rFonts w:ascii="Courier New" w:eastAsia="Courier New" w:hAnsi="Courier New" w:cs="Courier New"/>
@@ -4626,7 +5203,18 @@
           <w:szCs w:val="28"/>
           <w:lang w:val="en-US" w:eastAsia="de-DE"/>
         </w:rPr>
-        <w:t>p!";</w:t>
+        <w:t>p</w:t>
+      </w:r>
+      <w:proofErr w:type="spellEnd"/>
+      <w:r>
+        <w:rPr>
+          <w:rFonts w:ascii="Courier New" w:eastAsia="Courier New" w:hAnsi="Courier New" w:cs="Courier New"/>
+          <w:color w:val="3F3F3F"/>
+          <w:sz w:val="28"/>
+          <w:szCs w:val="28"/>
+          <w:lang w:val="en-US" w:eastAsia="de-DE"/>
+        </w:rPr>
+        <w:t>!";</w:t>
       </w:r>
     </w:p>
     <w:p>
@@ -4720,7 +5308,29 @@
           <w:szCs w:val="28"/>
           <w:lang w:val="en-US" w:eastAsia="de-DE"/>
         </w:rPr>
-        <w:t>String[] args) {</w:t>
+        <w:t xml:space="preserve">String[] </w:t>
+      </w:r>
+      <w:proofErr w:type="spellStart"/>
+      <w:r>
+        <w:rPr>
+          <w:rFonts w:ascii="Courier New" w:eastAsia="Courier New" w:hAnsi="Courier New" w:cs="Courier New"/>
+          <w:color w:val="3F3F3F"/>
+          <w:sz w:val="28"/>
+          <w:szCs w:val="28"/>
+          <w:lang w:val="en-US" w:eastAsia="de-DE"/>
+        </w:rPr>
+        <w:t>args</w:t>
+      </w:r>
+      <w:proofErr w:type="spellEnd"/>
+      <w:r>
+        <w:rPr>
+          <w:rFonts w:ascii="Courier New" w:eastAsia="Courier New" w:hAnsi="Courier New" w:cs="Courier New"/>
+          <w:color w:val="3F3F3F"/>
+          <w:sz w:val="28"/>
+          <w:szCs w:val="28"/>
+          <w:lang w:val="en-US" w:eastAsia="de-DE"/>
+        </w:rPr>
+        <w:t>) {</w:t>
       </w:r>
     </w:p>
     <w:p>
@@ -4730,16 +5340,29 @@
           <w:lang w:val="en-GB"/>
         </w:rPr>
       </w:pPr>
-      <w:r>
-        <w:rPr>
-          <w:rFonts w:ascii="Courier New" w:eastAsia="Courier New" w:hAnsi="Courier New" w:cs="Courier New"/>
-          <w:color w:val="3F3F3F"/>
-          <w:sz w:val="28"/>
-          <w:szCs w:val="28"/>
-          <w:lang w:val="en-US" w:eastAsia="de-DE"/>
-        </w:rPr>
-        <w:t>System.out.println(</w:t>
-      </w:r>
+      <w:proofErr w:type="spellStart"/>
+      <w:r>
+        <w:rPr>
+          <w:rFonts w:ascii="Courier New" w:eastAsia="Courier New" w:hAnsi="Courier New" w:cs="Courier New"/>
+          <w:color w:val="3F3F3F"/>
+          <w:sz w:val="28"/>
+          <w:szCs w:val="28"/>
+          <w:lang w:val="en-US" w:eastAsia="de-DE"/>
+        </w:rPr>
+        <w:t>System.out.println</w:t>
+      </w:r>
+      <w:proofErr w:type="spellEnd"/>
+      <w:r>
+        <w:rPr>
+          <w:rFonts w:ascii="Courier New" w:eastAsia="Courier New" w:hAnsi="Courier New" w:cs="Courier New"/>
+          <w:color w:val="3F3F3F"/>
+          <w:sz w:val="28"/>
+          <w:szCs w:val="28"/>
+          <w:lang w:val="en-US" w:eastAsia="de-DE"/>
+        </w:rPr>
+        <w:t>(</w:t>
+      </w:r>
+      <w:proofErr w:type="spellStart"/>
       <w:proofErr w:type="gramStart"/>
       <w:r>
         <w:rPr>
@@ -4749,7 +5372,18 @@
           <w:szCs w:val="28"/>
           <w:lang w:val="en-US" w:eastAsia="de-DE"/>
         </w:rPr>
-        <w:t>encryptSecret(</w:t>
+        <w:t>encryptSecret</w:t>
+      </w:r>
+      <w:proofErr w:type="spellEnd"/>
+      <w:r>
+        <w:rPr>
+          <w:rFonts w:ascii="Courier New" w:eastAsia="Courier New" w:hAnsi="Courier New" w:cs="Courier New"/>
+          <w:color w:val="3F3F3F"/>
+          <w:sz w:val="28"/>
+          <w:szCs w:val="28"/>
+          <w:lang w:val="en-US" w:eastAsia="de-DE"/>
+        </w:rPr>
+        <w:t>(</w:t>
       </w:r>
       <w:proofErr w:type="gramEnd"/>
       <w:r>
@@ -4867,7 +5501,29 @@
           <w:szCs w:val="28"/>
           <w:lang w:val="en-US" w:eastAsia="de-DE"/>
         </w:rPr>
-        <w:t>Flag: puzzlePiece{7tG8eJ58eY}</w:t>
+        <w:t xml:space="preserve">Flag: </w:t>
+      </w:r>
+      <w:proofErr w:type="spellStart"/>
+      <w:r>
+        <w:rPr>
+          <w:rFonts w:ascii="Calibri Light" w:eastAsia="Times New Roman" w:hAnsi="Calibri Light" w:cs="Calibri Light"/>
+          <w:color w:val="3F3F3F"/>
+          <w:sz w:val="28"/>
+          <w:szCs w:val="28"/>
+          <w:lang w:val="en-US" w:eastAsia="de-DE"/>
+        </w:rPr>
+        <w:t>puzzlePiece</w:t>
+      </w:r>
+      <w:proofErr w:type="spellEnd"/>
+      <w:r>
+        <w:rPr>
+          <w:rFonts w:ascii="Calibri Light" w:eastAsia="Times New Roman" w:hAnsi="Calibri Light" w:cs="Calibri Light"/>
+          <w:color w:val="3F3F3F"/>
+          <w:sz w:val="28"/>
+          <w:szCs w:val="28"/>
+          <w:lang w:val="en-US" w:eastAsia="de-DE"/>
+        </w:rPr>
+        <w:t>{7tG8eJ58eY}</w:t>
       </w:r>
     </w:p>
     <w:p>
@@ -4938,6 +5594,7 @@
           <w:szCs w:val="28"/>
           <w:lang w:val="en-US" w:eastAsia="de-DE"/>
         </w:rPr>
+        <w:lastRenderedPageBreak/>
         <w:t>6</w:t>
       </w:r>
       <w:r>
@@ -5162,7 +5819,29 @@
           <w:szCs w:val="28"/>
           <w:lang w:val="en-US" w:eastAsia="de-DE"/>
         </w:rPr>
-        <w:t xml:space="preserve"> is generated. He/She will notice that </w:t>
+        <w:t xml:space="preserve"> is generated. </w:t>
+      </w:r>
+      <w:proofErr w:type="spellStart"/>
+      <w:r>
+        <w:rPr>
+          <w:rFonts w:ascii="Calibri Light" w:eastAsia="Times New Roman" w:hAnsi="Calibri Light" w:cs="Calibri Light"/>
+          <w:color w:val="3F3F3F"/>
+          <w:sz w:val="28"/>
+          <w:szCs w:val="28"/>
+          <w:lang w:val="en-US" w:eastAsia="de-DE"/>
+        </w:rPr>
+        <w:t>He/She</w:t>
+      </w:r>
+      <w:proofErr w:type="spellEnd"/>
+      <w:r>
+        <w:rPr>
+          <w:rFonts w:ascii="Calibri Light" w:eastAsia="Times New Roman" w:hAnsi="Calibri Light" w:cs="Calibri Light"/>
+          <w:color w:val="3F3F3F"/>
+          <w:sz w:val="28"/>
+          <w:szCs w:val="28"/>
+          <w:lang w:val="en-US" w:eastAsia="de-DE"/>
+        </w:rPr>
+        <w:t xml:space="preserve"> will notice that </w:t>
       </w:r>
       <w:r>
         <w:rPr>
@@ -5377,7 +6056,29 @@
           <w:szCs w:val="28"/>
           <w:lang w:val="en-US" w:eastAsia="de-DE"/>
         </w:rPr>
-        <w:t>' onerror='</w:t>
+        <w:t xml:space="preserve">' </w:t>
+      </w:r>
+      <w:proofErr w:type="spellStart"/>
+      <w:r>
+        <w:rPr>
+          <w:rFonts w:ascii="Calibri Light" w:eastAsia="Times New Roman" w:hAnsi="Calibri Light" w:cs="Calibri Light"/>
+          <w:color w:val="3F3F3F"/>
+          <w:sz w:val="28"/>
+          <w:szCs w:val="28"/>
+          <w:lang w:val="en-US" w:eastAsia="de-DE"/>
+        </w:rPr>
+        <w:t>onerror</w:t>
+      </w:r>
+      <w:proofErr w:type="spellEnd"/>
+      <w:r>
+        <w:rPr>
+          <w:rFonts w:ascii="Calibri Light" w:eastAsia="Times New Roman" w:hAnsi="Calibri Light" w:cs="Calibri Light"/>
+          <w:color w:val="3F3F3F"/>
+          <w:sz w:val="28"/>
+          <w:szCs w:val="28"/>
+          <w:lang w:val="en-US" w:eastAsia="de-DE"/>
+        </w:rPr>
+        <w:t>='</w:t>
       </w:r>
       <w:proofErr w:type="gramStart"/>
       <w:r>
@@ -8200,33 +8901,6 @@
 </file>
 
 <file path=customXml/item1.xml><?xml version="1.0" encoding="utf-8"?>
-<?mso-contentType ?>
-<FormTemplates xmlns="http://schemas.microsoft.com/sharepoint/v3/contenttype/forms">
-  <Display>DocumentLibraryForm</Display>
-  <Edit>DocumentLibraryForm</Edit>
-  <New>DocumentLibraryForm</New>
-</FormTemplates>
-</file>
-
-<file path=customXml/item2.xml><?xml version="1.0" encoding="utf-8"?>
-<p:properties xmlns:p="http://schemas.microsoft.com/office/2006/metadata/properties" xmlns:xsi="http://www.w3.org/2001/XMLSchema-instance" xmlns:pc="http://schemas.microsoft.com/office/infopath/2007/PartnerControls">
-  <documentManagement>
-    <lcf76f155ced4ddcb4097134ff3c332f xmlns="d1db6f44-035c-4c36-96cc-2b4553e710c7">
-      <Terms xmlns="http://schemas.microsoft.com/office/infopath/2007/PartnerControls"/>
-    </lcf76f155ced4ddcb4097134ff3c332f>
-    <TaxCatchAll xmlns="9ceeb603-97d8-4383-9280-d0125d199d1f" xsi:nil="true"/>
-    <SharedWithUsers xmlns="9ceeb603-97d8-4383-9280-d0125d199d1f">
-      <UserInfo>
-        <DisplayName>GRP_Project ITS 2022 Members</DisplayName>
-        <AccountId>7</AccountId>
-        <AccountType/>
-      </UserInfo>
-    </SharedWithUsers>
-  </documentManagement>
-</p:properties>
-</file>
-
-<file path=customXml/item3.xml><?xml version="1.0" encoding="utf-8"?>
 <ct:contentTypeSchema xmlns:ct="http://schemas.microsoft.com/office/2006/metadata/contentType" xmlns:ma="http://schemas.microsoft.com/office/2006/metadata/properties/metaAttributes" ct:_="" ma:_="" ma:contentTypeName="Document" ma:contentTypeID="0x0101000533C2DA05F84F4A92C89D7760DD079F" ma:contentTypeVersion="10" ma:contentTypeDescription="Create a new document." ma:contentTypeScope="" ma:versionID="e217aba2b7c59804b504c279dee410f4">
   <xsd:schema xmlns:xsd="http://www.w3.org/2001/XMLSchema" xmlns:xs="http://www.w3.org/2001/XMLSchema" xmlns:p="http://schemas.microsoft.com/office/2006/metadata/properties" xmlns:ns2="d1db6f44-035c-4c36-96cc-2b4553e710c7" xmlns:ns3="9ceeb603-97d8-4383-9280-d0125d199d1f" targetNamespace="http://schemas.microsoft.com/office/2006/metadata/properties" ma:root="true" ma:fieldsID="971f847958de74cc8de67b0f612ca3e7" ns2:_="" ns3:_="">
     <xsd:import namespace="d1db6f44-035c-4c36-96cc-2b4553e710c7"/>
@@ -8431,10 +9105,48 @@
 </ct:contentTypeSchema>
 </file>
 
+<file path=customXml/item2.xml><?xml version="1.0" encoding="utf-8"?>
+<p:properties xmlns:p="http://schemas.microsoft.com/office/2006/metadata/properties" xmlns:xsi="http://www.w3.org/2001/XMLSchema-instance" xmlns:pc="http://schemas.microsoft.com/office/infopath/2007/PartnerControls">
+  <documentManagement>
+    <lcf76f155ced4ddcb4097134ff3c332f xmlns="d1db6f44-035c-4c36-96cc-2b4553e710c7">
+      <Terms xmlns="http://schemas.microsoft.com/office/infopath/2007/PartnerControls"/>
+    </lcf76f155ced4ddcb4097134ff3c332f>
+    <TaxCatchAll xmlns="9ceeb603-97d8-4383-9280-d0125d199d1f" xsi:nil="true"/>
+    <SharedWithUsers xmlns="9ceeb603-97d8-4383-9280-d0125d199d1f">
+      <UserInfo>
+        <DisplayName>GRP_Project ITS 2022 Members</DisplayName>
+        <AccountId>7</AccountId>
+        <AccountType/>
+      </UserInfo>
+    </SharedWithUsers>
+  </documentManagement>
+</p:properties>
+</file>
+
+<file path=customXml/item3.xml><?xml version="1.0" encoding="utf-8"?>
+<?mso-contentType ?>
+<FormTemplates xmlns="http://schemas.microsoft.com/sharepoint/v3/contenttype/forms">
+  <Display>DocumentLibraryForm</Display>
+  <Edit>DocumentLibraryForm</Edit>
+  <New>DocumentLibraryForm</New>
+</FormTemplates>
+</file>
+
 <file path=customXml/itemProps1.xml><?xml version="1.0" encoding="utf-8"?>
-<ds:datastoreItem xmlns:ds="http://schemas.openxmlformats.org/officeDocument/2006/customXml" ds:itemID="{35FFD9F0-430A-4734-ADE4-C336D8A86789}">
+<ds:datastoreItem xmlns:ds="http://schemas.openxmlformats.org/officeDocument/2006/customXml" ds:itemID="{8C2FE828-8B4D-4546-9053-75D7C439BD3B}">
   <ds:schemaRefs>
-    <ds:schemaRef ds:uri="http://schemas.microsoft.com/sharepoint/v3/contenttype/forms"/>
+    <ds:schemaRef ds:uri="http://schemas.microsoft.com/office/2006/metadata/contentType"/>
+    <ds:schemaRef ds:uri="http://schemas.microsoft.com/office/2006/metadata/properties/metaAttributes"/>
+    <ds:schemaRef ds:uri="http://www.w3.org/2001/XMLSchema"/>
+    <ds:schemaRef ds:uri="http://schemas.microsoft.com/office/2006/metadata/properties"/>
+    <ds:schemaRef ds:uri="d1db6f44-035c-4c36-96cc-2b4553e710c7"/>
+    <ds:schemaRef ds:uri="9ceeb603-97d8-4383-9280-d0125d199d1f"/>
+    <ds:schemaRef ds:uri="http://schemas.microsoft.com/office/2006/documentManagement/types"/>
+    <ds:schemaRef ds:uri="http://schemas.microsoft.com/office/infopath/2007/PartnerControls"/>
+    <ds:schemaRef ds:uri="http://schemas.openxmlformats.org/package/2006/metadata/core-properties"/>
+    <ds:schemaRef ds:uri="http://purl.org/dc/elements/1.1/"/>
+    <ds:schemaRef ds:uri="http://purl.org/dc/terms/"/>
+    <ds:schemaRef ds:uri="http://schemas.microsoft.com/internal/obd"/>
   </ds:schemaRefs>
 </ds:datastoreItem>
 </file>
@@ -8451,20 +9163,9 @@
 </file>
 
 <file path=customXml/itemProps3.xml><?xml version="1.0" encoding="utf-8"?>
-<ds:datastoreItem xmlns:ds="http://schemas.openxmlformats.org/officeDocument/2006/customXml" ds:itemID="{8C2FE828-8B4D-4546-9053-75D7C439BD3B}">
+<ds:datastoreItem xmlns:ds="http://schemas.openxmlformats.org/officeDocument/2006/customXml" ds:itemID="{35FFD9F0-430A-4734-ADE4-C336D8A86789}">
   <ds:schemaRefs>
-    <ds:schemaRef ds:uri="http://schemas.microsoft.com/office/2006/metadata/contentType"/>
-    <ds:schemaRef ds:uri="http://schemas.microsoft.com/office/2006/metadata/properties/metaAttributes"/>
-    <ds:schemaRef ds:uri="http://www.w3.org/2001/XMLSchema"/>
-    <ds:schemaRef ds:uri="http://schemas.microsoft.com/office/2006/metadata/properties"/>
-    <ds:schemaRef ds:uri="d1db6f44-035c-4c36-96cc-2b4553e710c7"/>
-    <ds:schemaRef ds:uri="9ceeb603-97d8-4383-9280-d0125d199d1f"/>
-    <ds:schemaRef ds:uri="http://schemas.microsoft.com/office/2006/documentManagement/types"/>
-    <ds:schemaRef ds:uri="http://schemas.microsoft.com/office/infopath/2007/PartnerControls"/>
-    <ds:schemaRef ds:uri="http://schemas.openxmlformats.org/package/2006/metadata/core-properties"/>
-    <ds:schemaRef ds:uri="http://purl.org/dc/elements/1.1/"/>
-    <ds:schemaRef ds:uri="http://purl.org/dc/terms/"/>
-    <ds:schemaRef ds:uri="http://schemas.microsoft.com/internal/obd"/>
+    <ds:schemaRef ds:uri="http://schemas.microsoft.com/sharepoint/v3/contenttype/forms"/>
   </ds:schemaRefs>
 </ds:datastoreItem>
 </file>
</xml_diff>